<commit_message>
Finale Version der Dokumentation
</commit_message>
<xml_diff>
--- a/Doc/Dokumentation_fur_das_Finanzmanagement.docx
+++ b/Doc/Dokumentation_fur_das_Finanzmanagement.docx
@@ -138,7 +138,7 @@
           <w:sz w:val="22"/>
           <w:szCs w:val="22"/>
         </w:rPr>
-        <w:t>Transaktionen</w:t>
+        <w:t xml:space="preserve">Transaktionen </w:t>
       </w:r>
       <w:r>
         <w:rPr>
@@ -146,323 +146,330 @@
           <w:sz w:val="22"/>
           <w:szCs w:val="22"/>
         </w:rPr>
+        <w:t>definieren. Diese können einmalige Zahlungen sein oder Monatliche einnahmen. Ist eine Transaktion positiv oder negative wird sie respektiv als Einnahme oder Ausgabe gezahlt.</w:t>
+      </w:r>
+    </w:p>
+    <w:p>
+      <w:pPr>
+        <w:rPr>
+          <w:rFonts w:ascii="Arial" w:hAnsi="Arial" w:cs="Arial"/>
+          <w:sz w:val="22"/>
+          <w:szCs w:val="22"/>
+        </w:rPr>
+      </w:pPr>
+      <w:r>
+        <w:rPr>
+          <w:rFonts w:ascii="Arial" w:hAnsi="Arial" w:cs="Arial"/>
+          <w:sz w:val="22"/>
+          <w:szCs w:val="22"/>
+        </w:rPr>
+        <w:t xml:space="preserve">Bei monatlichen Zahlungen kann zudem ein </w:t>
+      </w:r>
+      <w:r>
+        <w:rPr>
+          <w:rFonts w:ascii="Arial" w:hAnsi="Arial" w:cs="Arial"/>
+          <w:sz w:val="22"/>
+          <w:szCs w:val="22"/>
+        </w:rPr>
+        <w:t>Start Datum</w:t>
+      </w:r>
+      <w:r>
+        <w:rPr>
+          <w:rFonts w:ascii="Arial" w:hAnsi="Arial" w:cs="Arial"/>
+          <w:sz w:val="22"/>
+          <w:szCs w:val="22"/>
+        </w:rPr>
+        <w:t xml:space="preserve"> und </w:t>
+      </w:r>
+      <w:r>
+        <w:rPr>
+          <w:rFonts w:ascii="Arial" w:hAnsi="Arial" w:cs="Arial"/>
+          <w:sz w:val="22"/>
+          <w:szCs w:val="22"/>
+        </w:rPr>
+        <w:t>Enddatum</w:t>
+      </w:r>
+      <w:r>
+        <w:rPr>
+          <w:rFonts w:ascii="Arial" w:hAnsi="Arial" w:cs="Arial"/>
+          <w:sz w:val="22"/>
+          <w:szCs w:val="22"/>
+        </w:rPr>
+        <w:t xml:space="preserve"> definiert werden. Diese Angabe wird bei der Hervorsage berücksichtigt.</w:t>
+      </w:r>
+    </w:p>
+    <w:p>
+      <w:pPr>
+        <w:rPr>
+          <w:rStyle w:val="SchwacheHervorhebung"/>
+        </w:rPr>
+      </w:pPr>
+      <w:r>
+        <w:rPr>
+          <w:rStyle w:val="SchwacheHervorhebung"/>
+        </w:rPr>
+        <w:t>2.</w:t>
+      </w:r>
+      <w:r>
+        <w:rPr>
+          <w:rStyle w:val="SchwacheHervorhebung"/>
+        </w:rPr>
+        <w:t>3</w:t>
+      </w:r>
+      <w:r>
+        <w:rPr>
+          <w:rStyle w:val="SchwacheHervorhebung"/>
+        </w:rPr>
+        <w:t xml:space="preserve"> Sparziele definieren</w:t>
+      </w:r>
+    </w:p>
+    <w:p>
+      <w:pPr>
+        <w:rPr>
+          <w:rFonts w:ascii="Helvetica" w:hAnsi="Helvetica"/>
+          <w:sz w:val="22"/>
+          <w:szCs w:val="22"/>
+        </w:rPr>
+      </w:pPr>
+      <w:r>
+        <w:rPr>
+          <w:rFonts w:ascii="Helvetica" w:hAnsi="Helvetica"/>
+          <w:sz w:val="22"/>
+          <w:szCs w:val="22"/>
+        </w:rPr>
+        <w:t>Benutzer können individuelle Sparziele definieren, die sie erreichen möchten.</w:t>
+      </w:r>
+      <w:r>
+        <w:rPr>
+          <w:rFonts w:ascii="Helvetica" w:hAnsi="Helvetica"/>
+          <w:sz w:val="22"/>
+          <w:szCs w:val="22"/>
+        </w:rPr>
+        <w:t xml:space="preserve"> Diese werden als Ausgabe gewertet. </w:t>
+      </w:r>
+      <w:r>
+        <w:rPr>
+          <w:rFonts w:ascii="Helvetica" w:hAnsi="Helvetica"/>
+          <w:sz w:val="22"/>
+          <w:szCs w:val="22"/>
+        </w:rPr>
+        <w:t xml:space="preserve">Es werden ein ziel Kapital und die nötigen monatliche Zahlungen angegeben. Zudem wird das Startdatum angegeben an welchen man angefangen hat zu sparen. Diese angaben werden alle berücksichtigt bei der </w:t>
+      </w:r>
+      <w:r>
+        <w:rPr>
+          <w:rFonts w:ascii="Arial" w:hAnsi="Arial" w:cs="Arial"/>
+          <w:sz w:val="22"/>
+          <w:szCs w:val="22"/>
+        </w:rPr>
+        <w:t>Hervorsage.</w:t>
+      </w:r>
+    </w:p>
+    <w:p>
+      <w:pPr>
+        <w:rPr>
+          <w:rStyle w:val="SchwacheHervorhebung"/>
+        </w:rPr>
+      </w:pPr>
+      <w:r>
+        <w:rPr>
+          <w:rStyle w:val="SchwacheHervorhebung"/>
+        </w:rPr>
+        <w:t>2.3 Visualisierung</w:t>
+      </w:r>
+    </w:p>
+    <w:p>
+      <w:pPr>
+        <w:rPr>
+          <w:rFonts w:ascii="Helvetica" w:hAnsi="Helvetica"/>
+          <w:sz w:val="22"/>
+          <w:szCs w:val="22"/>
+        </w:rPr>
+      </w:pPr>
+      <w:r>
+        <w:rPr>
+          <w:rFonts w:ascii="Helvetica" w:hAnsi="Helvetica"/>
+          <w:sz w:val="22"/>
+          <w:szCs w:val="22"/>
+        </w:rPr>
+        <w:t>Es werden Startkapital, Kapital (die Hervorsage), Transaktionen und Sparziele angezeigt.</w:t>
+      </w:r>
+    </w:p>
+    <w:p>
+      <w:pPr>
+        <w:rPr>
+          <w:rFonts w:ascii="Helvetica" w:hAnsi="Helvetica"/>
+          <w:sz w:val="22"/>
+          <w:szCs w:val="22"/>
+        </w:rPr>
+      </w:pPr>
+      <w:r>
+        <w:rPr>
+          <w:rFonts w:ascii="Helvetica" w:hAnsi="Helvetica"/>
+          <w:sz w:val="22"/>
+          <w:szCs w:val="22"/>
+        </w:rPr>
+        <w:t xml:space="preserve">die Hervorsage sollte versuchen darzustellen wie viel Kapital man im angegebenen Datum hat. Das sollte dynamisch mit den anderen angaben errechnet werden. Zudem sollten andere Informationen wie totale Einnahmen und Ausgaben angezeigt werden. </w:t>
+      </w:r>
+    </w:p>
+    <w:p>
+      <w:pPr>
+        <w:rPr>
+          <w:rFonts w:ascii="Helvetica" w:hAnsi="Helvetica"/>
+          <w:sz w:val="22"/>
+          <w:szCs w:val="22"/>
+        </w:rPr>
+      </w:pPr>
+      <w:r>
+        <w:rPr>
+          <w:rFonts w:ascii="Helvetica" w:hAnsi="Helvetica"/>
+          <w:sz w:val="22"/>
+          <w:szCs w:val="22"/>
+        </w:rPr>
+        <w:br w:type="page"/>
+      </w:r>
+    </w:p>
+    <w:p>
+      <w:pPr>
+        <w:pStyle w:val="Untertitel"/>
+      </w:pPr>
+      <w:r>
+        <w:lastRenderedPageBreak/>
+        <w:t>3. Technologie</w:t>
+      </w:r>
+    </w:p>
+    <w:p>
+      <w:pPr>
+        <w:rPr>
+          <w:rFonts w:ascii="Helvetica" w:hAnsi="Helvetica"/>
+          <w:sz w:val="22"/>
+          <w:szCs w:val="22"/>
+        </w:rPr>
+      </w:pPr>
+      <w:r>
+        <w:rPr>
+          <w:rFonts w:ascii="Helvetica" w:hAnsi="Helvetica"/>
+          <w:sz w:val="22"/>
+          <w:szCs w:val="22"/>
+        </w:rPr>
+        <w:t xml:space="preserve">Das Finanzmanagement-Projekt nutzt einen zeitgemäßen Technologie-Stack, </w:t>
+      </w:r>
+      <w:r>
+        <w:rPr>
+          <w:rFonts w:ascii="Helvetica" w:hAnsi="Helvetica"/>
+          <w:sz w:val="22"/>
+          <w:szCs w:val="22"/>
+        </w:rPr>
+        <w:t>die folgenden Komponenten</w:t>
+      </w:r>
+      <w:r>
+        <w:rPr>
+          <w:rFonts w:ascii="Helvetica" w:hAnsi="Helvetica"/>
+          <w:sz w:val="22"/>
+          <w:szCs w:val="22"/>
+        </w:rPr>
+        <w:t xml:space="preserve"> umfasst:</w:t>
+      </w:r>
+    </w:p>
+    <w:p>
+      <w:pPr>
+        <w:rPr>
+          <w:rFonts w:ascii="Helvetica" w:hAnsi="Helvetica"/>
+          <w:sz w:val="22"/>
+          <w:szCs w:val="22"/>
+        </w:rPr>
+      </w:pPr>
+      <w:r>
+        <w:rPr>
+          <w:rFonts w:ascii="Helvetica" w:hAnsi="Helvetica"/>
+          <w:sz w:val="22"/>
+          <w:szCs w:val="22"/>
+        </w:rPr>
+        <w:t xml:space="preserve">Das Frontend verwendet Vue.js, Bootstrap mit sass und Vite als </w:t>
+      </w:r>
+      <w:proofErr w:type="spellStart"/>
+      <w:r>
+        <w:rPr>
+          <w:rFonts w:ascii="Helvetica" w:hAnsi="Helvetica"/>
+          <w:sz w:val="22"/>
+          <w:szCs w:val="22"/>
+        </w:rPr>
+        <w:t>Buildsystem</w:t>
+      </w:r>
+      <w:proofErr w:type="spellEnd"/>
+      <w:r>
+        <w:rPr>
+          <w:rFonts w:ascii="Helvetica" w:hAnsi="Helvetica"/>
+          <w:sz w:val="22"/>
+          <w:szCs w:val="22"/>
+        </w:rPr>
+        <w:t>.</w:t>
+      </w:r>
+    </w:p>
+    <w:p>
+      <w:pPr>
+        <w:rPr>
+          <w:rFonts w:ascii="Helvetica" w:hAnsi="Helvetica"/>
+          <w:sz w:val="22"/>
+          <w:szCs w:val="22"/>
+        </w:rPr>
+      </w:pPr>
+      <w:r>
+        <w:rPr>
+          <w:rFonts w:ascii="Helvetica" w:hAnsi="Helvetica"/>
+          <w:sz w:val="22"/>
+          <w:szCs w:val="22"/>
+        </w:rPr>
+        <w:t>Das Backend verwendet Asp.Net mit C# und MySQL als DBMS.</w:t>
+      </w:r>
+    </w:p>
+    <w:p>
+      <w:pPr>
+        <w:rPr>
+          <w:rFonts w:ascii="Helvetica" w:hAnsi="Helvetica"/>
+          <w:sz w:val="22"/>
+          <w:szCs w:val="22"/>
+        </w:rPr>
+      </w:pPr>
+      <w:r>
+        <w:rPr>
+          <w:rFonts w:ascii="Helvetica" w:hAnsi="Helvetica"/>
+          <w:sz w:val="22"/>
+          <w:szCs w:val="22"/>
+        </w:rPr>
+        <w:t xml:space="preserve">Andere </w:t>
+      </w:r>
+      <w:r>
+        <w:rPr>
+          <w:rFonts w:ascii="Helvetica" w:hAnsi="Helvetica"/>
+          <w:sz w:val="22"/>
+          <w:szCs w:val="22"/>
+        </w:rPr>
+        <w:t xml:space="preserve">erwählungswerte </w:t>
+      </w:r>
+      <w:r>
+        <w:rPr>
+          <w:rFonts w:ascii="Helvetica" w:hAnsi="Helvetica"/>
+          <w:sz w:val="22"/>
+          <w:szCs w:val="22"/>
+        </w:rPr>
+        <w:t>Tools sind JWT für die Authentifizierung und Identifizierung</w:t>
+      </w:r>
+      <w:r>
+        <w:rPr>
+          <w:rFonts w:ascii="Helvetica" w:hAnsi="Helvetica"/>
+          <w:sz w:val="22"/>
+          <w:szCs w:val="22"/>
+        </w:rPr>
+        <w:t>.</w:t>
+      </w:r>
+      <w:r>
+        <w:rPr>
+          <w:rFonts w:ascii="Helvetica" w:hAnsi="Helvetica"/>
+          <w:sz w:val="22"/>
+          <w:szCs w:val="22"/>
+        </w:rPr>
         <w:t xml:space="preserve"> </w:t>
       </w:r>
-      <w:r>
-        <w:rPr>
-          <w:rFonts w:ascii="Arial" w:hAnsi="Arial" w:cs="Arial"/>
-          <w:sz w:val="22"/>
-          <w:szCs w:val="22"/>
-        </w:rPr>
-        <w:t>definieren. Diese können einmalige Zahlungen sein oder Monatliche einnahmen. Ist eine Transaktion positiv oder negative wird sie respektiv als Einnahme oder Ausgabe gezahlt.</w:t>
-      </w:r>
-    </w:p>
-    <w:p>
-      <w:pPr>
-        <w:rPr>
-          <w:rFonts w:ascii="Arial" w:hAnsi="Arial" w:cs="Arial"/>
-          <w:sz w:val="22"/>
-          <w:szCs w:val="22"/>
-        </w:rPr>
-      </w:pPr>
-      <w:r>
-        <w:rPr>
-          <w:rFonts w:ascii="Arial" w:hAnsi="Arial" w:cs="Arial"/>
-          <w:sz w:val="22"/>
-          <w:szCs w:val="22"/>
-        </w:rPr>
-        <w:t xml:space="preserve">Bei monatlichen Zahlungen kann zudem ein </w:t>
-      </w:r>
-      <w:r>
-        <w:rPr>
-          <w:rFonts w:ascii="Arial" w:hAnsi="Arial" w:cs="Arial"/>
-          <w:sz w:val="22"/>
-          <w:szCs w:val="22"/>
-        </w:rPr>
-        <w:t>Start Datum</w:t>
-      </w:r>
-      <w:r>
-        <w:rPr>
-          <w:rFonts w:ascii="Arial" w:hAnsi="Arial" w:cs="Arial"/>
-          <w:sz w:val="22"/>
-          <w:szCs w:val="22"/>
-        </w:rPr>
-        <w:t xml:space="preserve"> und </w:t>
-      </w:r>
-      <w:r>
-        <w:rPr>
-          <w:rFonts w:ascii="Arial" w:hAnsi="Arial" w:cs="Arial"/>
-          <w:sz w:val="22"/>
-          <w:szCs w:val="22"/>
-        </w:rPr>
-        <w:t>Enddatum</w:t>
-      </w:r>
-      <w:r>
-        <w:rPr>
-          <w:rFonts w:ascii="Arial" w:hAnsi="Arial" w:cs="Arial"/>
-          <w:sz w:val="22"/>
-          <w:szCs w:val="22"/>
-        </w:rPr>
-        <w:t xml:space="preserve"> definiert werden. Diese Angabe wird bei der </w:t>
-      </w:r>
-      <w:r>
-        <w:rPr>
-          <w:rFonts w:ascii="Arial" w:hAnsi="Arial" w:cs="Arial"/>
-          <w:sz w:val="22"/>
-          <w:szCs w:val="22"/>
-        </w:rPr>
-        <w:t xml:space="preserve">Hervorsage </w:t>
-      </w:r>
-      <w:r>
-        <w:rPr>
-          <w:rFonts w:ascii="Arial" w:hAnsi="Arial" w:cs="Arial"/>
-          <w:sz w:val="22"/>
-          <w:szCs w:val="22"/>
-        </w:rPr>
-        <w:t>berücksichtigt.</w:t>
-      </w:r>
-    </w:p>
-    <w:p>
-      <w:pPr>
-        <w:rPr>
-          <w:rStyle w:val="SchwacheHervorhebung"/>
-        </w:rPr>
-      </w:pPr>
-      <w:r>
-        <w:rPr>
-          <w:rStyle w:val="SchwacheHervorhebung"/>
-        </w:rPr>
-        <w:t>2.</w:t>
-      </w:r>
-      <w:r>
-        <w:rPr>
-          <w:rStyle w:val="SchwacheHervorhebung"/>
-        </w:rPr>
-        <w:t>3</w:t>
-      </w:r>
-      <w:r>
-        <w:rPr>
-          <w:rStyle w:val="SchwacheHervorhebung"/>
-        </w:rPr>
-        <w:t xml:space="preserve"> Sparziele definieren</w:t>
-      </w:r>
-    </w:p>
-    <w:p>
-      <w:pPr>
-        <w:rPr>
-          <w:rFonts w:ascii="Helvetica" w:hAnsi="Helvetica"/>
-          <w:sz w:val="22"/>
-          <w:szCs w:val="22"/>
-        </w:rPr>
-      </w:pPr>
-      <w:r>
-        <w:rPr>
-          <w:rFonts w:ascii="Helvetica" w:hAnsi="Helvetica"/>
-          <w:sz w:val="22"/>
-          <w:szCs w:val="22"/>
-        </w:rPr>
-        <w:t>Benutzer können individuelle Sparziele definieren, die sie erreichen möchten.</w:t>
-      </w:r>
-      <w:r>
-        <w:rPr>
-          <w:rFonts w:ascii="Helvetica" w:hAnsi="Helvetica"/>
-          <w:sz w:val="22"/>
-          <w:szCs w:val="22"/>
-        </w:rPr>
-        <w:t xml:space="preserve"> Diese werden als Ausgabe gewertet. </w:t>
-      </w:r>
-      <w:r>
-        <w:rPr>
-          <w:rFonts w:ascii="Helvetica" w:hAnsi="Helvetica"/>
-          <w:sz w:val="22"/>
-          <w:szCs w:val="22"/>
-        </w:rPr>
-        <w:t xml:space="preserve">Es werden ein ziel Kapital und die nötigen monatliche Zahlungen angegeben. Zudem wird das Startdatum angegeben an welchen man angefangen hat zu sparen. Diese angaben werden alle berücksichtigt bei der </w:t>
-      </w:r>
-      <w:r>
-        <w:rPr>
-          <w:rFonts w:ascii="Arial" w:hAnsi="Arial" w:cs="Arial"/>
-          <w:sz w:val="22"/>
-          <w:szCs w:val="22"/>
-        </w:rPr>
-        <w:t>Hervorsage</w:t>
-      </w:r>
-      <w:r>
-        <w:rPr>
-          <w:rFonts w:ascii="Arial" w:hAnsi="Arial" w:cs="Arial"/>
-          <w:sz w:val="22"/>
-          <w:szCs w:val="22"/>
-        </w:rPr>
-        <w:t>.</w:t>
-      </w:r>
-    </w:p>
-    <w:p>
-      <w:pPr>
-        <w:rPr>
-          <w:rStyle w:val="SchwacheHervorhebung"/>
-        </w:rPr>
-      </w:pPr>
-      <w:r>
-        <w:rPr>
-          <w:rStyle w:val="SchwacheHervorhebung"/>
-        </w:rPr>
-        <w:t>2.3 Visualisierung</w:t>
-      </w:r>
-    </w:p>
-    <w:p>
-      <w:pPr>
-        <w:rPr>
-          <w:rFonts w:ascii="Helvetica" w:hAnsi="Helvetica"/>
-          <w:sz w:val="22"/>
-          <w:szCs w:val="22"/>
-        </w:rPr>
-      </w:pPr>
-      <w:r>
-        <w:rPr>
-          <w:rFonts w:ascii="Helvetica" w:hAnsi="Helvetica"/>
-          <w:sz w:val="22"/>
-          <w:szCs w:val="22"/>
-        </w:rPr>
-        <w:t>Es werden Startkapital, Kapital (die Hervorsage), Transaktionen und Sparziele angezeigt.</w:t>
-      </w:r>
-    </w:p>
-    <w:p>
-      <w:pPr>
-        <w:rPr>
-          <w:rFonts w:ascii="Helvetica" w:hAnsi="Helvetica"/>
-          <w:sz w:val="22"/>
-          <w:szCs w:val="22"/>
-        </w:rPr>
-      </w:pPr>
-      <w:r>
-        <w:rPr>
-          <w:rFonts w:ascii="Helvetica" w:hAnsi="Helvetica"/>
-          <w:sz w:val="22"/>
-          <w:szCs w:val="22"/>
-        </w:rPr>
-        <w:t>die Hervorsage</w:t>
-      </w:r>
-      <w:r>
-        <w:rPr>
-          <w:rFonts w:ascii="Helvetica" w:hAnsi="Helvetica"/>
-          <w:sz w:val="22"/>
-          <w:szCs w:val="22"/>
-        </w:rPr>
-        <w:t xml:space="preserve"> sollte versuchen darzustellen wie viel Kapital man im angegebenen Datum hat. Das sollte dynamisch mit den anderen angaben errechnet werden. Zudem sollten andere Informationen wie totale Einnahmen und Ausgaben angezeigt werden. </w:t>
-      </w:r>
-    </w:p>
-    <w:p>
-      <w:pPr>
-        <w:rPr>
-          <w:rFonts w:ascii="Helvetica" w:hAnsi="Helvetica"/>
-          <w:sz w:val="22"/>
-          <w:szCs w:val="22"/>
-        </w:rPr>
-      </w:pPr>
-    </w:p>
-    <w:p>
-      <w:pPr>
-        <w:rPr>
-          <w:rFonts w:ascii="Helvetica" w:hAnsi="Helvetica"/>
-          <w:sz w:val="22"/>
-          <w:szCs w:val="22"/>
-        </w:rPr>
-      </w:pPr>
-    </w:p>
-    <w:p>
-      <w:pPr>
-        <w:rPr>
-          <w:rFonts w:ascii="Helvetica" w:hAnsi="Helvetica"/>
-          <w:sz w:val="22"/>
-          <w:szCs w:val="22"/>
-        </w:rPr>
-      </w:pPr>
-    </w:p>
-    <w:p>
-      <w:pPr>
-        <w:rPr>
-          <w:rFonts w:ascii="Helvetica" w:hAnsi="Helvetica"/>
-          <w:sz w:val="22"/>
-          <w:szCs w:val="22"/>
-        </w:rPr>
-      </w:pPr>
-    </w:p>
-    <w:p>
-      <w:pPr>
-        <w:rPr>
-          <w:rFonts w:ascii="Helvetica" w:hAnsi="Helvetica"/>
-          <w:sz w:val="22"/>
-          <w:szCs w:val="22"/>
-        </w:rPr>
-      </w:pPr>
-    </w:p>
-    <w:p>
-      <w:pPr>
-        <w:rPr>
-          <w:rFonts w:ascii="Helvetica" w:hAnsi="Helvetica"/>
-          <w:sz w:val="22"/>
-          <w:szCs w:val="22"/>
-        </w:rPr>
-      </w:pPr>
-    </w:p>
-    <w:p>
-      <w:pPr>
-        <w:pStyle w:val="Untertitel"/>
-      </w:pPr>
-      <w:r>
-        <w:t>3. Technologie</w:t>
-      </w:r>
-    </w:p>
-    <w:p>
-      <w:pPr>
-        <w:rPr>
-          <w:rFonts w:ascii="Helvetica" w:hAnsi="Helvetica"/>
-          <w:sz w:val="22"/>
-          <w:szCs w:val="22"/>
-        </w:rPr>
-      </w:pPr>
-      <w:r>
-        <w:rPr>
-          <w:rFonts w:ascii="Helvetica" w:hAnsi="Helvetica"/>
-          <w:sz w:val="22"/>
-          <w:szCs w:val="22"/>
-        </w:rPr>
-        <w:lastRenderedPageBreak/>
-        <w:t xml:space="preserve">Das Finanzmanagement-Projekt nutzt einen zeitgemäßen Technologie-Stack, </w:t>
-      </w:r>
-      <w:r>
-        <w:rPr>
-          <w:rFonts w:ascii="Helvetica" w:hAnsi="Helvetica"/>
-          <w:sz w:val="22"/>
-          <w:szCs w:val="22"/>
-        </w:rPr>
-        <w:t>die folgenden Komponenten</w:t>
-      </w:r>
-      <w:r>
-        <w:rPr>
-          <w:rFonts w:ascii="Helvetica" w:hAnsi="Helvetica"/>
-          <w:sz w:val="22"/>
-          <w:szCs w:val="22"/>
-        </w:rPr>
-        <w:t xml:space="preserve"> umfasst:</w:t>
-      </w:r>
-    </w:p>
-    <w:p>
-      <w:pPr>
-        <w:rPr>
-          <w:rFonts w:ascii="Helvetica" w:hAnsi="Helvetica"/>
-          <w:sz w:val="22"/>
-          <w:szCs w:val="22"/>
-        </w:rPr>
-      </w:pPr>
-      <w:r>
-        <w:rPr>
-          <w:rFonts w:ascii="Helvetica" w:hAnsi="Helvetica"/>
-          <w:sz w:val="22"/>
-          <w:szCs w:val="22"/>
-        </w:rPr>
-        <w:t xml:space="preserve">Das Frontend verwendet Vue.js, Bootstrap mit sass und Vite als </w:t>
-      </w:r>
       <w:proofErr w:type="spellStart"/>
       <w:r>
         <w:rPr>
@@ -470,7 +477,7 @@
           <w:sz w:val="22"/>
           <w:szCs w:val="22"/>
         </w:rPr>
-        <w:t>Buildsystem</w:t>
+        <w:t>Git</w:t>
       </w:r>
       <w:proofErr w:type="spellEnd"/>
       <w:r>
@@ -479,73 +486,59 @@
           <w:sz w:val="22"/>
           <w:szCs w:val="22"/>
         </w:rPr>
-        <w:t>.</w:t>
-      </w:r>
-    </w:p>
-    <w:p>
-      <w:pPr>
-        <w:rPr>
-          <w:rFonts w:ascii="Helvetica" w:hAnsi="Helvetica"/>
-          <w:sz w:val="22"/>
-          <w:szCs w:val="22"/>
-        </w:rPr>
-      </w:pPr>
-      <w:r>
-        <w:rPr>
-          <w:rFonts w:ascii="Helvetica" w:hAnsi="Helvetica"/>
-          <w:sz w:val="22"/>
-          <w:szCs w:val="22"/>
-        </w:rPr>
-        <w:t>Das Backend verwendet Asp.Net mit C# und MySQL als DBMS.</w:t>
-      </w:r>
-    </w:p>
-    <w:p>
-      <w:pPr>
-        <w:rPr>
-          <w:rFonts w:ascii="Helvetica" w:hAnsi="Helvetica"/>
-          <w:sz w:val="22"/>
-          <w:szCs w:val="22"/>
-        </w:rPr>
-      </w:pPr>
-      <w:r>
-        <w:rPr>
-          <w:rFonts w:ascii="Helvetica" w:hAnsi="Helvetica"/>
-          <w:sz w:val="22"/>
-          <w:szCs w:val="22"/>
-        </w:rPr>
-        <w:t xml:space="preserve">Andere </w:t>
-      </w:r>
-      <w:r>
-        <w:rPr>
-          <w:rFonts w:ascii="Helvetica" w:hAnsi="Helvetica"/>
-          <w:sz w:val="22"/>
-          <w:szCs w:val="22"/>
-        </w:rPr>
-        <w:t>erwählungswerte</w:t>
-      </w:r>
-      <w:r>
-        <w:rPr>
-          <w:rFonts w:ascii="Helvetica" w:hAnsi="Helvetica"/>
-          <w:sz w:val="22"/>
-          <w:szCs w:val="22"/>
-        </w:rPr>
-        <w:t xml:space="preserve"> </w:t>
-      </w:r>
-      <w:r>
-        <w:rPr>
-          <w:rFonts w:ascii="Helvetica" w:hAnsi="Helvetica"/>
-          <w:sz w:val="22"/>
-          <w:szCs w:val="22"/>
-        </w:rPr>
-        <w:t>Tools sind JWT für die Authentifizierung und Identifizierung</w:t>
-      </w:r>
-      <w:r>
-        <w:rPr>
-          <w:rFonts w:ascii="Helvetica" w:hAnsi="Helvetica"/>
-          <w:sz w:val="22"/>
-          <w:szCs w:val="22"/>
-        </w:rPr>
-        <w:t>.</w:t>
+        <w:t xml:space="preserve"> für Versions Kontrolle </w:t>
+      </w:r>
+      <w:r>
+        <w:rPr>
+          <w:rFonts w:ascii="Helvetica" w:hAnsi="Helvetica"/>
+          <w:sz w:val="22"/>
+          <w:szCs w:val="22"/>
+        </w:rPr>
+        <w:t>(</w:t>
+      </w:r>
+      <w:r>
+        <w:rPr>
+          <w:rFonts w:ascii="Helvetica" w:hAnsi="Helvetica"/>
+          <w:b/>
+          <w:sz w:val="22"/>
+          <w:szCs w:val="22"/>
+        </w:rPr>
+        <w:t>Anmerkung</w:t>
+      </w:r>
+      <w:r>
+        <w:rPr>
+          <w:rFonts w:ascii="Helvetica" w:hAnsi="Helvetica"/>
+          <w:b/>
+          <w:sz w:val="22"/>
+          <w:szCs w:val="22"/>
+        </w:rPr>
+        <w:t xml:space="preserve">: </w:t>
+      </w:r>
+      <w:r>
+        <w:rPr>
+          <w:rFonts w:ascii="Helvetica" w:hAnsi="Helvetica"/>
+          <w:sz w:val="22"/>
+          <w:szCs w:val="22"/>
+        </w:rPr>
+        <w:t xml:space="preserve"> Wir hatten Probleme mit unserem </w:t>
+      </w:r>
+      <w:proofErr w:type="spellStart"/>
+      <w:r>
+        <w:rPr>
+          <w:rFonts w:ascii="Helvetica" w:hAnsi="Helvetica"/>
+          <w:sz w:val="22"/>
+          <w:szCs w:val="22"/>
+        </w:rPr>
+        <w:t>Git</w:t>
+      </w:r>
+      <w:proofErr w:type="spellEnd"/>
+      <w:r>
+        <w:rPr>
+          <w:rFonts w:ascii="Helvetica" w:hAnsi="Helvetica"/>
+          <w:sz w:val="22"/>
+          <w:szCs w:val="22"/>
+        </w:rPr>
+        <w:t>-Repo was uns dazu zwang ein neues Repo für die Abgabe zu verwenden)</w:t>
       </w:r>
     </w:p>
     <w:p>
@@ -681,8 +674,383 @@
         <w:t>Das Finanzmanagement-Projekt bietet eine umfassende Lösung für Benutzer, um ihre Finanzen zu verwalten, Sparziele zu setzen und ihre finanzielle Entwicklung zu überwachen. Durch die Kombination von Funktionalitäten wie Finanzdefinition, Sparzielsetzung, Visualisierung und generierter Finanzübersicht trägt die Anwendung dazu bei, dass Benutzer ihre finanziellen Ziele effektiv erreichen können.</w:t>
       </w:r>
     </w:p>
+    <w:p>
+      <w:pPr>
+        <w:rPr>
+          <w:rFonts w:ascii="Helvetica" w:hAnsi="Helvetica"/>
+          <w:sz w:val="22"/>
+          <w:szCs w:val="22"/>
+        </w:rPr>
+      </w:pPr>
+      <w:r>
+        <w:rPr>
+          <w:rFonts w:ascii="Helvetica" w:hAnsi="Helvetica"/>
+          <w:sz w:val="22"/>
+          <w:szCs w:val="22"/>
+        </w:rPr>
+        <w:br w:type="page"/>
+      </w:r>
+    </w:p>
+    <w:p>
+      <w:pPr>
+        <w:pStyle w:val="Untertitel"/>
+      </w:pPr>
+      <w:r>
+        <w:lastRenderedPageBreak/>
+        <w:t>4</w:t>
+      </w:r>
+      <w:r>
+        <w:t xml:space="preserve">. </w:t>
+      </w:r>
+      <w:r>
+        <w:t>Anhang</w:t>
+      </w:r>
+    </w:p>
+    <w:p>
+      <w:pPr>
+        <w:rPr>
+          <w:i/>
+          <w:iCs/>
+        </w:rPr>
+      </w:pPr>
+      <w:r>
+        <w:rPr>
+          <w:i/>
+          <w:iCs/>
+        </w:rPr>
+        <w:t xml:space="preserve">Relevante Dokumente und Diagramme </w:t>
+      </w:r>
+    </w:p>
+    <w:p>
+      <w:pPr>
+        <w:rPr>
+          <w:i/>
+          <w:iCs/>
+          <w:color w:val="404040" w:themeColor="text1" w:themeTint="BF"/>
+        </w:rPr>
+      </w:pPr>
+      <w:r>
+        <w:rPr>
+          <w:rStyle w:val="SchwacheHervorhebung"/>
+        </w:rPr>
+        <w:t>4</w:t>
+      </w:r>
+      <w:r>
+        <w:rPr>
+          <w:rStyle w:val="SchwacheHervorhebung"/>
+        </w:rPr>
+        <w:t>.</w:t>
+      </w:r>
+      <w:r>
+        <w:rPr>
+          <w:rStyle w:val="SchwacheHervorhebung"/>
+        </w:rPr>
+        <w:t>1</w:t>
+      </w:r>
+      <w:r>
+        <w:rPr>
+          <w:rStyle w:val="SchwacheHervorhebung"/>
+        </w:rPr>
+        <w:t xml:space="preserve"> </w:t>
+      </w:r>
+      <w:proofErr w:type="spellStart"/>
+      <w:r>
+        <w:rPr>
+          <w:rStyle w:val="SchwacheHervorhebung"/>
+        </w:rPr>
+        <w:t>Nutzungs</w:t>
+      </w:r>
+      <w:proofErr w:type="spellEnd"/>
+      <w:r>
+        <w:rPr>
+          <w:rStyle w:val="SchwacheHervorhebung"/>
+        </w:rPr>
+        <w:t xml:space="preserve"> Ablauf </w:t>
+      </w:r>
+    </w:p>
+    <w:p>
+      <w:pPr>
+        <w:rPr>
+          <w:rFonts w:ascii="Helvetica" w:hAnsi="Helvetica"/>
+          <w:sz w:val="22"/>
+          <w:szCs w:val="22"/>
+        </w:rPr>
+      </w:pPr>
+      <w:r>
+        <w:rPr>
+          <w:rFonts w:ascii="Helvetica" w:hAnsi="Helvetica"/>
+          <w:noProof/>
+          <w:sz w:val="22"/>
+          <w:szCs w:val="22"/>
+        </w:rPr>
+        <w:drawing>
+          <wp:inline distT="0" distB="0" distL="0" distR="0" wp14:anchorId="2F504A00" wp14:editId="0CAC82F3">
+            <wp:extent cx="4587917" cy="2400300"/>
+            <wp:effectExtent l="0" t="0" r="3175" b="0"/>
+            <wp:docPr id="42862278" name="Grafik 1" descr="Ein Bild, das Text, Screenshot, Schrift enthält.&#10;&#10;Automatisch generierte Beschreibung"/>
+            <wp:cNvGraphicFramePr>
+              <a:graphicFrameLocks xmlns:a="http://schemas.openxmlformats.org/drawingml/2006/main" noChangeAspect="1"/>
+            </wp:cNvGraphicFramePr>
+            <a:graphic xmlns:a="http://schemas.openxmlformats.org/drawingml/2006/main">
+              <a:graphicData uri="http://schemas.openxmlformats.org/drawingml/2006/picture">
+                <pic:pic xmlns:pic="http://schemas.openxmlformats.org/drawingml/2006/picture">
+                  <pic:nvPicPr>
+                    <pic:cNvPr id="42862278" name="Grafik 1" descr="Ein Bild, das Text, Screenshot, Schrift enthält.&#10;&#10;Automatisch generierte Beschreibung"/>
+                    <pic:cNvPicPr>
+                      <a:picLocks noChangeAspect="1" noChangeArrowheads="1"/>
+                    </pic:cNvPicPr>
+                  </pic:nvPicPr>
+                  <pic:blipFill>
+                    <a:blip r:embed="rId7" cstate="print">
+                      <a:extLst>
+                        <a:ext uri="{28A0092B-C50C-407E-A947-70E740481C1C}">
+                          <a14:useLocalDpi xmlns:a14="http://schemas.microsoft.com/office/drawing/2010/main" val="0"/>
+                        </a:ext>
+                      </a:extLst>
+                    </a:blip>
+                    <a:srcRect/>
+                    <a:stretch>
+                      <a:fillRect/>
+                    </a:stretch>
+                  </pic:blipFill>
+                  <pic:spPr bwMode="auto">
+                    <a:xfrm>
+                      <a:off x="0" y="0"/>
+                      <a:ext cx="4643922" cy="2429600"/>
+                    </a:xfrm>
+                    <a:prstGeom prst="rect">
+                      <a:avLst/>
+                    </a:prstGeom>
+                    <a:noFill/>
+                    <a:ln>
+                      <a:noFill/>
+                    </a:ln>
+                  </pic:spPr>
+                </pic:pic>
+              </a:graphicData>
+            </a:graphic>
+          </wp:inline>
+        </w:drawing>
+      </w:r>
+    </w:p>
+    <w:p>
+      <w:pPr>
+        <w:rPr>
+          <w:i/>
+          <w:iCs/>
+          <w:color w:val="404040" w:themeColor="text1" w:themeTint="BF"/>
+        </w:rPr>
+      </w:pPr>
+      <w:r>
+        <w:rPr>
+          <w:rStyle w:val="SchwacheHervorhebung"/>
+        </w:rPr>
+        <w:t>4</w:t>
+      </w:r>
+      <w:r>
+        <w:rPr>
+          <w:rStyle w:val="SchwacheHervorhebung"/>
+        </w:rPr>
+        <w:t>.</w:t>
+      </w:r>
+      <w:r>
+        <w:rPr>
+          <w:rStyle w:val="SchwacheHervorhebung"/>
+        </w:rPr>
+        <w:t>2</w:t>
+      </w:r>
+      <w:r>
+        <w:rPr>
+          <w:rStyle w:val="SchwacheHervorhebung"/>
+        </w:rPr>
+        <w:t xml:space="preserve"> </w:t>
+      </w:r>
+      <w:r>
+        <w:rPr>
+          <w:rStyle w:val="SchwacheHervorhebung"/>
+        </w:rPr>
+        <w:t>Seiten Aufbau</w:t>
+      </w:r>
+      <w:r>
+        <w:rPr>
+          <w:rStyle w:val="SchwacheHervorhebung"/>
+        </w:rPr>
+        <w:t xml:space="preserve"> </w:t>
+      </w:r>
+    </w:p>
+    <w:p>
+      <w:pPr>
+        <w:rPr>
+          <w:rFonts w:ascii="Helvetica" w:hAnsi="Helvetica"/>
+          <w:sz w:val="22"/>
+          <w:szCs w:val="22"/>
+        </w:rPr>
+      </w:pPr>
+      <w:r>
+        <w:rPr>
+          <w:rFonts w:ascii="Helvetica" w:hAnsi="Helvetica"/>
+          <w:noProof/>
+          <w:sz w:val="22"/>
+          <w:szCs w:val="22"/>
+        </w:rPr>
+        <w:drawing>
+          <wp:inline distT="0" distB="0" distL="0" distR="0" wp14:anchorId="072B7EA4" wp14:editId="5553D8AF">
+            <wp:extent cx="3595688" cy="1762125"/>
+            <wp:effectExtent l="0" t="0" r="5080" b="0"/>
+            <wp:docPr id="292270885" name="Grafik 2"/>
+            <wp:cNvGraphicFramePr>
+              <a:graphicFrameLocks xmlns:a="http://schemas.openxmlformats.org/drawingml/2006/main" noChangeAspect="1"/>
+            </wp:cNvGraphicFramePr>
+            <a:graphic xmlns:a="http://schemas.openxmlformats.org/drawingml/2006/main">
+              <a:graphicData uri="http://schemas.openxmlformats.org/drawingml/2006/picture">
+                <pic:pic xmlns:pic="http://schemas.openxmlformats.org/drawingml/2006/picture">
+                  <pic:nvPicPr>
+                    <pic:cNvPr id="0" name="Picture 2"/>
+                    <pic:cNvPicPr>
+                      <a:picLocks noChangeAspect="1" noChangeArrowheads="1"/>
+                    </pic:cNvPicPr>
+                  </pic:nvPicPr>
+                  <pic:blipFill>
+                    <a:blip r:embed="rId8" cstate="print">
+                      <a:extLst>
+                        <a:ext uri="{28A0092B-C50C-407E-A947-70E740481C1C}">
+                          <a14:useLocalDpi xmlns:a14="http://schemas.microsoft.com/office/drawing/2010/main" val="0"/>
+                        </a:ext>
+                      </a:extLst>
+                    </a:blip>
+                    <a:srcRect/>
+                    <a:stretch>
+                      <a:fillRect/>
+                    </a:stretch>
+                  </pic:blipFill>
+                  <pic:spPr bwMode="auto">
+                    <a:xfrm>
+                      <a:off x="0" y="0"/>
+                      <a:ext cx="3614377" cy="1771284"/>
+                    </a:xfrm>
+                    <a:prstGeom prst="rect">
+                      <a:avLst/>
+                    </a:prstGeom>
+                    <a:noFill/>
+                    <a:ln>
+                      <a:noFill/>
+                    </a:ln>
+                  </pic:spPr>
+                </pic:pic>
+              </a:graphicData>
+            </a:graphic>
+          </wp:inline>
+        </w:drawing>
+      </w:r>
+    </w:p>
+    <w:p>
+      <w:pPr>
+        <w:rPr>
+          <w:rStyle w:val="SchwacheHervorhebung"/>
+        </w:rPr>
+      </w:pPr>
+      <w:r>
+        <w:rPr>
+          <w:rStyle w:val="SchwacheHervorhebung"/>
+        </w:rPr>
+        <w:t>4</w:t>
+      </w:r>
+      <w:r>
+        <w:rPr>
+          <w:rStyle w:val="SchwacheHervorhebung"/>
+        </w:rPr>
+        <w:t>.</w:t>
+      </w:r>
+      <w:r>
+        <w:rPr>
+          <w:rStyle w:val="SchwacheHervorhebung"/>
+        </w:rPr>
+        <w:t>1</w:t>
+      </w:r>
+      <w:r>
+        <w:rPr>
+          <w:rStyle w:val="SchwacheHervorhebung"/>
+        </w:rPr>
+        <w:t xml:space="preserve"> </w:t>
+      </w:r>
+      <w:r>
+        <w:rPr>
+          <w:rStyle w:val="SchwacheHervorhebung"/>
+        </w:rPr>
+        <w:t>Datenbank Aufbau</w:t>
+      </w:r>
+      <w:r>
+        <w:rPr>
+          <w:rStyle w:val="SchwacheHervorhebung"/>
+        </w:rPr>
+        <w:t xml:space="preserve"> </w:t>
+      </w:r>
+    </w:p>
+    <w:p>
+      <w:pPr>
+        <w:rPr>
+          <w:i/>
+          <w:iCs/>
+          <w:color w:val="404040" w:themeColor="text1" w:themeTint="BF"/>
+        </w:rPr>
+      </w:pPr>
+      <w:r>
+        <w:rPr>
+          <w:rStyle w:val="SchwacheHervorhebung"/>
+          <w:noProof/>
+        </w:rPr>
+        <w:drawing>
+          <wp:inline distT="0" distB="0" distL="0" distR="0" wp14:anchorId="7ADE5599" wp14:editId="28CECEEA">
+            <wp:extent cx="2079298" cy="2667000"/>
+            <wp:effectExtent l="0" t="0" r="0" b="0"/>
+            <wp:docPr id="1522583052" name="Grafik 3"/>
+            <wp:cNvGraphicFramePr>
+              <a:graphicFrameLocks xmlns:a="http://schemas.openxmlformats.org/drawingml/2006/main" noChangeAspect="1"/>
+            </wp:cNvGraphicFramePr>
+            <a:graphic xmlns:a="http://schemas.openxmlformats.org/drawingml/2006/main">
+              <a:graphicData uri="http://schemas.openxmlformats.org/drawingml/2006/picture">
+                <pic:pic xmlns:pic="http://schemas.openxmlformats.org/drawingml/2006/picture">
+                  <pic:nvPicPr>
+                    <pic:cNvPr id="0" name="Picture 3"/>
+                    <pic:cNvPicPr>
+                      <a:picLocks noChangeAspect="1" noChangeArrowheads="1"/>
+                    </pic:cNvPicPr>
+                  </pic:nvPicPr>
+                  <pic:blipFill>
+                    <a:blip r:embed="rId9" cstate="print">
+                      <a:extLst>
+                        <a:ext uri="{28A0092B-C50C-407E-A947-70E740481C1C}">
+                          <a14:useLocalDpi xmlns:a14="http://schemas.microsoft.com/office/drawing/2010/main" val="0"/>
+                        </a:ext>
+                      </a:extLst>
+                    </a:blip>
+                    <a:srcRect/>
+                    <a:stretch>
+                      <a:fillRect/>
+                    </a:stretch>
+                  </pic:blipFill>
+                  <pic:spPr bwMode="auto">
+                    <a:xfrm>
+                      <a:off x="0" y="0"/>
+                      <a:ext cx="2093757" cy="2685546"/>
+                    </a:xfrm>
+                    <a:prstGeom prst="rect">
+                      <a:avLst/>
+                    </a:prstGeom>
+                    <a:noFill/>
+                    <a:ln>
+                      <a:noFill/>
+                    </a:ln>
+                  </pic:spPr>
+                </pic:pic>
+              </a:graphicData>
+            </a:graphic>
+          </wp:inline>
+        </w:drawing>
+      </w:r>
+    </w:p>
     <w:sectPr>
-      <w:headerReference w:type="default" r:id="rId7"/>
+      <w:headerReference w:type="default" r:id="rId10"/>
       <w:pgSz w:w="11906" w:h="16838"/>
       <w:pgMar w:top="1417" w:right="1417" w:bottom="1134" w:left="1417" w:header="708" w:footer="708" w:gutter="0"/>
       <w:cols w:space="708"/>
@@ -1347,6 +1715,7 @@
   <w:style w:type="paragraph" w:default="1" w:styleId="Standard">
     <w:name w:val="Normal"/>
     <w:qFormat/>
+    <w:rsid w:val="00020D08"/>
   </w:style>
   <w:style w:type="paragraph" w:styleId="berschrift1">
     <w:name w:val="heading 1"/>

</xml_diff>